<commit_message>
modified my diagrams and added the Use Case changes to ChangeUseCaseDocumentation.docx
</commit_message>
<xml_diff>
--- a/Project Documentation/Deliverable 3/ChangeUseCaseDocumentation.docx
+++ b/Project Documentation/Deliverable 3/ChangeUseCaseDocumentation.docx
@@ -9,11 +9,36 @@
       <w:r>
         <w:t xml:space="preserve"> 3</w:t>
       </w:r>
+      <w:r>
+        <w:t xml:space="preserve">, calibrate room boundaries, is changed because we misunderstood the concept and almost describe it same as a combined version of other </w:t>
+      </w:r>
+      <w:proofErr w:type="gramStart"/>
+      <w:r>
+        <w:t>cases(</w:t>
+      </w:r>
+      <w:proofErr w:type="gramEnd"/>
+      <w:r>
+        <w:t>When user enters a new room, the server decides if to connect to that speaker).</w:t>
+      </w:r>
+    </w:p>
+    <w:p>
+      <w:r>
+        <w:t>For Use Case #5, 3A and 3B have been combined into a single alternate flow. They are very similar problems and have the exact same procedure.</w:t>
+      </w:r>
+    </w:p>
+    <w:p>
+      <w:r>
+        <w:t>For Use Case #7, the alternate flows have been modified so that 1B and 1C have been removed. They were redundant cases.</w:t>
+      </w:r>
+    </w:p>
+    <w:p>
+      <w:r>
+        <w:t>For Use Case #10, the wording for the alternate flow was made more concise.</w:t>
+      </w:r>
+    </w:p>
+    <w:p>
       <w:bookmarkStart w:id="0" w:name="_GoBack"/>
       <w:bookmarkEnd w:id="0"/>
-      <w:r>
-        <w:t>, calibrate room boundaries, is changed because we misunderstood the concept and almost describe it same as a combined version of other cases(When user enters a new room, the server decides if to connect to that speaker).</w:t>
-      </w:r>
     </w:p>
     <w:sectPr>
       <w:pgSz w:w="12240" w:h="15840"/>

</xml_diff>

<commit_message>
changed ChangeUSeCaseDocumentation.docx to name the use cases rather than listing their numbers
</commit_message>
<xml_diff>
--- a/Project Documentation/Deliverable 3/ChangeUseCaseDocumentation.docx
+++ b/Project Documentation/Deliverable 3/ChangeUseCaseDocumentation.docx
@@ -23,23 +23,43 @@
     </w:p>
     <w:p>
       <w:r>
-        <w:t>For Use Case #5, 3A and 3B have been combined into a single alternate flow. They are very similar problems and have the exact same procedure.</w:t>
+        <w:t>For the Use Case</w:t>
+      </w:r>
+      <w:r>
+        <w:t xml:space="preserve"> where </w:t>
+      </w:r>
+      <w:r>
+        <w:t>lights</w:t>
+      </w:r>
+      <w:r>
+        <w:t xml:space="preserve"> are turned</w:t>
+      </w:r>
+      <w:bookmarkStart w:id="0" w:name="_GoBack"/>
+      <w:bookmarkEnd w:id="0"/>
+      <w:r>
+        <w:t xml:space="preserve"> on and off via Amazon Dash buttons</w:t>
+      </w:r>
+      <w:r>
+        <w:t>, 3A and 3B have been combined into a single alternate flow. They are very similar problems and have the exact same procedure.</w:t>
       </w:r>
     </w:p>
     <w:p>
       <w:r>
-        <w:t>For Use Case #7, the alternate flows have been modified so that 1B and 1C have been removed. They were redundant cases.</w:t>
+        <w:t>For the Use Case where lights are turned on by entering a room</w:t>
+      </w:r>
+      <w:r>
+        <w:t>, the alternate flows have been modified so that 1B and 1C have been removed. They were redundant cases.</w:t>
       </w:r>
     </w:p>
     <w:p>
       <w:r>
-        <w:t>For Use Case #10, the wording for the alternate flow was made more concise.</w:t>
+        <w:t>For Use Case where a speaker is turned off by leaving a room</w:t>
+      </w:r>
+      <w:r>
+        <w:t>, the wording for the alternate flow was made more concise.</w:t>
       </w:r>
     </w:p>
-    <w:p>
-      <w:bookmarkStart w:id="0" w:name="_GoBack"/>
-      <w:bookmarkEnd w:id="0"/>
-    </w:p>
+    <w:p/>
     <w:sectPr>
       <w:pgSz w:w="12240" w:h="15840"/>
       <w:pgMar w:top="1440" w:right="1800" w:bottom="1440" w:left="1800" w:header="720" w:footer="720" w:gutter="0"/>

</xml_diff>